<commit_message>
update test script; resolve symbol mismatch due to cpp
</commit_message>
<xml_diff>
--- a/temp_files/报告要点.docx
+++ b/temp_files/报告要点.docx
@@ -1,7 +1,568 @@
 
 <file path=word/document.xml><?xml version="1.0" encoding="utf-8"?>
-<w:document xmlns:wpc="http://schemas.microsoft.com/office/word/2010/wordprocessingCanvas" xmlns:cx="http://schemas.microsoft.com/office/drawing/2014/chartex" xmlns:cx1="http://schemas.microsoft.com/office/drawing/2015/9/8/chartex" xmlns:cx2="http://schemas.microsoft.com/office/drawing/2015/10/21/chartex" xmlns:cx3="http://schemas.microsoft.com/office/drawing/2016/5/9/chartex" xmlns:cx4="http://schemas.microsoft.com/office/drawing/2016/5/10/chartex" xmlns:cx5="http://schemas.microsoft.com/office/drawing/2016/5/11/chartex" xmlns:cx6="http://schemas.microsoft.com/office/drawing/2016/5/12/chartex" xmlns:cx7="http://schemas.microsoft.com/office/drawing/2016/5/13/chartex" xmlns:cx8="http://schemas.microsoft.com/office/drawing/2016/5/14/chartex" xmlns:mc="http://schemas.openxmlformats.org/markup-compatibility/2006" xmlns:aink="http://schemas.microsoft.com/office/drawing/2016/ink" xmlns:am3d="http://schemas.microsoft.com/office/drawing/2017/model3d" xmlns:o="urn:schemas-microsoft-com:office:office" xmlns:r="http://schemas.openxmlformats.org/officeDocument/2006/relationships" xmlns:m="http://schemas.openxmlformats.org/officeDocument/2006/math" xmlns:v="urn:schemas-microsoft-com:vml" xmlns:wp14="http://schemas.microsoft.com/office/word/2010/wordprocessingDrawing" xmlns:wp="http://schemas.openxmlformats.org/drawingml/2006/wordprocessingDrawing" xmlns:w10="urn:schemas-microsoft-com:office:word" xmlns:w="http://schemas.openxmlformats.org/wordprocessingml/2006/main" xmlns:w14="http://schemas.microsoft.com/office/word/2010/wordml" xmlns:w15="http://schemas.microsoft.com/office/word/2012/wordml" xmlns:w16cid="http://schemas.microsoft.com/office/word/2016/wordml/cid" xmlns:w16se="http://schemas.microsoft.com/office/word/2015/wordml/symex" xmlns:wpg="http://schemas.microsoft.com/office/word/2010/wordprocessingGroup" xmlns:wpi="http://schemas.microsoft.com/office/word/2010/wordprocessingInk" xmlns:wne="http://schemas.microsoft.com/office/word/2006/wordml" xmlns:wps="http://schemas.microsoft.com/office/word/2010/wordprocessingShape" mc:Ignorable="w14 w15 w16se w16cid wp14">
+<w:document xmlns:wpc="http://schemas.microsoft.com/office/word/2010/wordprocessingCanvas" xmlns:cx="http://schemas.microsoft.com/office/drawing/2014/chartex" xmlns:cx1="http://schemas.microsoft.com/office/drawing/2015/9/8/chartex" xmlns:mc="http://schemas.openxmlformats.org/markup-compatibility/2006" xmlns:o="urn:schemas-microsoft-com:office:office" xmlns:r="http://schemas.openxmlformats.org/officeDocument/2006/relationships" xmlns:m="http://schemas.openxmlformats.org/officeDocument/2006/math" xmlns:v="urn:schemas-microsoft-com:vml" xmlns:wp14="http://schemas.microsoft.com/office/word/2010/wordprocessingDrawing" xmlns:wp="http://schemas.openxmlformats.org/drawingml/2006/wordprocessingDrawing" xmlns:w10="urn:schemas-microsoft-com:office:word" xmlns:w="http://schemas.openxmlformats.org/wordprocessingml/2006/main" xmlns:w14="http://schemas.microsoft.com/office/word/2010/wordml" xmlns:w15="http://schemas.microsoft.com/office/word/2012/wordml" xmlns:w16se="http://schemas.microsoft.com/office/word/2015/wordml/symex" xmlns:wpg="http://schemas.microsoft.com/office/word/2010/wordprocessingGroup" xmlns:wpi="http://schemas.microsoft.com/office/word/2010/wordprocessingInk" xmlns:wne="http://schemas.microsoft.com/office/word/2006/wordml" xmlns:wps="http://schemas.microsoft.com/office/word/2010/wordprocessingShape" mc:Ignorable="w14 w15 w16se wp14">
   <w:body>
+    <w:p/>
+    <w:p/>
+    <w:p/>
+    <w:p>
+      <w:pPr>
+        <w:spacing w:line="360" w:lineRule="auto"/>
+        <w:jc w:val="center"/>
+        <w:rPr>
+          <w:sz w:val="24"/>
+        </w:rPr>
+      </w:pPr>
+      <w:r>
+        <w:rPr>
+          <w:rFonts w:hint="eastAsia"/>
+          <w:noProof/>
+        </w:rPr>
+        <w:drawing>
+          <wp:inline distT="0" distB="0" distL="0" distR="0" wp14:anchorId="45F14C51" wp14:editId="55099DC2">
+            <wp:extent cx="2571750" cy="704850"/>
+            <wp:effectExtent l="0" t="0" r="0" b="0"/>
+            <wp:docPr id="2" name="图片 2"/>
+            <wp:cNvGraphicFramePr>
+              <a:graphicFrameLocks xmlns:a="http://schemas.openxmlformats.org/drawingml/2006/main" noChangeAspect="1"/>
+            </wp:cNvGraphicFramePr>
+            <a:graphic xmlns:a="http://schemas.openxmlformats.org/drawingml/2006/main">
+              <a:graphicData uri="http://schemas.openxmlformats.org/drawingml/2006/picture">
+                <pic:pic xmlns:pic="http://schemas.openxmlformats.org/drawingml/2006/picture">
+                  <pic:nvPicPr>
+                    <pic:cNvPr id="0" name="Picture 6"/>
+                    <pic:cNvPicPr>
+                      <a:picLocks noChangeAspect="1" noChangeArrowheads="1"/>
+                    </pic:cNvPicPr>
+                  </pic:nvPicPr>
+                  <pic:blipFill>
+                    <a:blip r:embed="rId7" cstate="print">
+                      <a:extLst>
+                        <a:ext uri="{28A0092B-C50C-407E-A947-70E740481C1C}">
+                          <a14:useLocalDpi xmlns:a14="http://schemas.microsoft.com/office/drawing/2010/main" val="0"/>
+                        </a:ext>
+                      </a:extLst>
+                    </a:blip>
+                    <a:srcRect/>
+                    <a:stretch>
+                      <a:fillRect/>
+                    </a:stretch>
+                  </pic:blipFill>
+                  <pic:spPr bwMode="auto">
+                    <a:xfrm>
+                      <a:off x="0" y="0"/>
+                      <a:ext cx="2571750" cy="704850"/>
+                    </a:xfrm>
+                    <a:prstGeom prst="rect">
+                      <a:avLst/>
+                    </a:prstGeom>
+                    <a:noFill/>
+                    <a:ln>
+                      <a:noFill/>
+                    </a:ln>
+                  </pic:spPr>
+                </pic:pic>
+              </a:graphicData>
+            </a:graphic>
+          </wp:inline>
+        </w:drawing>
+      </w:r>
+    </w:p>
+    <w:p>
+      <w:pPr>
+        <w:spacing w:line="360" w:lineRule="auto"/>
+        <w:rPr>
+          <w:sz w:val="28"/>
+          <w:szCs w:val="28"/>
+        </w:rPr>
+      </w:pPr>
+    </w:p>
+    <w:p>
+      <w:pPr>
+        <w:spacing w:line="360" w:lineRule="auto"/>
+        <w:jc w:val="center"/>
+        <w:rPr>
+          <w:b/>
+          <w:bCs/>
+          <w:sz w:val="32"/>
+          <w:szCs w:val="32"/>
+        </w:rPr>
+      </w:pPr>
+      <w:r>
+        <w:rPr>
+          <w:rFonts w:hint="eastAsia"/>
+          <w:b/>
+          <w:bCs/>
+          <w:sz w:val="32"/>
+          <w:szCs w:val="32"/>
+        </w:rPr>
+        <w:t>本科实验报告</w:t>
+      </w:r>
+    </w:p>
+    <w:p>
+      <w:pPr>
+        <w:spacing w:line="360" w:lineRule="auto"/>
+        <w:ind w:firstLineChars="1150" w:firstLine="2415"/>
+        <w:rPr>
+          <w:bCs/>
+          <w:szCs w:val="21"/>
+        </w:rPr>
+      </w:pPr>
+    </w:p>
+    <w:p>
+      <w:pPr>
+        <w:spacing w:line="360" w:lineRule="auto"/>
+        <w:ind w:firstLineChars="1150" w:firstLine="2760"/>
+        <w:rPr>
+          <w:sz w:val="24"/>
+        </w:rPr>
+      </w:pPr>
+    </w:p>
+    <w:p>
+      <w:pPr>
+        <w:spacing w:line="360" w:lineRule="auto"/>
+        <w:ind w:firstLineChars="1150" w:firstLine="2760"/>
+        <w:rPr>
+          <w:sz w:val="24"/>
+        </w:rPr>
+      </w:pPr>
+    </w:p>
+    <w:tbl>
+      <w:tblPr>
+        <w:tblW w:w="0" w:type="auto"/>
+        <w:jc w:val="center"/>
+        <w:tblLook w:val="0000" w:firstRow="0" w:lastRow="0" w:firstColumn="0" w:lastColumn="0" w:noHBand="0" w:noVBand="0"/>
+      </w:tblPr>
+      <w:tblGrid>
+        <w:gridCol w:w="1908"/>
+        <w:gridCol w:w="5220"/>
+      </w:tblGrid>
+      <w:tr>
+        <w:trPr>
+          <w:trHeight w:val="762"/>
+          <w:jc w:val="center"/>
+        </w:trPr>
+        <w:tc>
+          <w:tcPr>
+            <w:tcW w:w="1908" w:type="dxa"/>
+            <w:vAlign w:val="bottom"/>
+          </w:tcPr>
+          <w:p>
+            <w:pPr>
+              <w:spacing w:line="360" w:lineRule="auto"/>
+              <w:jc w:val="right"/>
+              <w:rPr>
+                <w:sz w:val="28"/>
+                <w:szCs w:val="28"/>
+              </w:rPr>
+            </w:pPr>
+            <w:r>
+              <w:rPr>
+                <w:rFonts w:hint="eastAsia"/>
+                <w:sz w:val="28"/>
+                <w:szCs w:val="28"/>
+              </w:rPr>
+              <w:t>课程名称：</w:t>
+            </w:r>
+          </w:p>
+        </w:tc>
+        <w:tc>
+          <w:tcPr>
+            <w:tcW w:w="5220" w:type="dxa"/>
+            <w:tcBorders>
+              <w:bottom w:val="single" w:sz="4" w:space="0" w:color="auto"/>
+            </w:tcBorders>
+          </w:tcPr>
+          <w:p>
+            <w:pPr>
+              <w:spacing w:line="360" w:lineRule="auto"/>
+              <w:rPr>
+                <w:sz w:val="28"/>
+                <w:szCs w:val="28"/>
+              </w:rPr>
+            </w:pPr>
+          </w:p>
+        </w:tc>
+      </w:tr>
+      <w:tr>
+        <w:trPr>
+          <w:trHeight w:val="776"/>
+          <w:jc w:val="center"/>
+        </w:trPr>
+        <w:tc>
+          <w:tcPr>
+            <w:tcW w:w="1908" w:type="dxa"/>
+            <w:vAlign w:val="bottom"/>
+          </w:tcPr>
+          <w:p>
+            <w:pPr>
+              <w:spacing w:line="360" w:lineRule="auto"/>
+              <w:jc w:val="right"/>
+              <w:rPr>
+                <w:sz w:val="28"/>
+                <w:szCs w:val="28"/>
+              </w:rPr>
+            </w:pPr>
+            <w:r>
+              <w:rPr>
+                <w:rFonts w:hint="eastAsia"/>
+                <w:sz w:val="28"/>
+                <w:szCs w:val="28"/>
+              </w:rPr>
+              <w:t>姓</w:t>
+            </w:r>
+            <w:r>
+              <w:rPr>
+                <w:rFonts w:hint="eastAsia"/>
+                <w:sz w:val="28"/>
+                <w:szCs w:val="28"/>
+              </w:rPr>
+              <w:t xml:space="preserve">    </w:t>
+            </w:r>
+            <w:r>
+              <w:rPr>
+                <w:rFonts w:hint="eastAsia"/>
+                <w:sz w:val="28"/>
+                <w:szCs w:val="28"/>
+              </w:rPr>
+              <w:t>名：</w:t>
+            </w:r>
+          </w:p>
+        </w:tc>
+        <w:tc>
+          <w:tcPr>
+            <w:tcW w:w="5220" w:type="dxa"/>
+            <w:tcBorders>
+              <w:top w:val="single" w:sz="4" w:space="0" w:color="auto"/>
+              <w:bottom w:val="single" w:sz="4" w:space="0" w:color="auto"/>
+            </w:tcBorders>
+          </w:tcPr>
+          <w:p>
+            <w:pPr>
+              <w:spacing w:line="360" w:lineRule="auto"/>
+              <w:rPr>
+                <w:sz w:val="28"/>
+                <w:szCs w:val="28"/>
+              </w:rPr>
+            </w:pPr>
+          </w:p>
+        </w:tc>
+      </w:tr>
+      <w:tr>
+        <w:trPr>
+          <w:trHeight w:val="772"/>
+          <w:jc w:val="center"/>
+        </w:trPr>
+        <w:tc>
+          <w:tcPr>
+            <w:tcW w:w="1908" w:type="dxa"/>
+            <w:vAlign w:val="bottom"/>
+          </w:tcPr>
+          <w:p>
+            <w:pPr>
+              <w:spacing w:line="360" w:lineRule="auto"/>
+              <w:jc w:val="right"/>
+              <w:rPr>
+                <w:sz w:val="28"/>
+                <w:szCs w:val="28"/>
+              </w:rPr>
+            </w:pPr>
+            <w:r>
+              <w:rPr>
+                <w:rFonts w:hint="eastAsia"/>
+                <w:sz w:val="28"/>
+                <w:szCs w:val="28"/>
+              </w:rPr>
+              <w:t>学</w:t>
+            </w:r>
+            <w:r>
+              <w:rPr>
+                <w:rFonts w:hint="eastAsia"/>
+                <w:sz w:val="28"/>
+                <w:szCs w:val="28"/>
+              </w:rPr>
+              <w:t xml:space="preserve">    </w:t>
+            </w:r>
+            <w:r>
+              <w:rPr>
+                <w:rFonts w:hint="eastAsia"/>
+                <w:sz w:val="28"/>
+                <w:szCs w:val="28"/>
+              </w:rPr>
+              <w:t>院：</w:t>
+            </w:r>
+          </w:p>
+        </w:tc>
+        <w:tc>
+          <w:tcPr>
+            <w:tcW w:w="5220" w:type="dxa"/>
+            <w:tcBorders>
+              <w:top w:val="single" w:sz="4" w:space="0" w:color="auto"/>
+              <w:bottom w:val="single" w:sz="4" w:space="0" w:color="auto"/>
+            </w:tcBorders>
+          </w:tcPr>
+          <w:p>
+            <w:pPr>
+              <w:spacing w:line="360" w:lineRule="auto"/>
+              <w:rPr>
+                <w:sz w:val="28"/>
+                <w:szCs w:val="28"/>
+              </w:rPr>
+            </w:pPr>
+          </w:p>
+        </w:tc>
+      </w:tr>
+      <w:tr>
+        <w:trPr>
+          <w:trHeight w:val="768"/>
+          <w:jc w:val="center"/>
+        </w:trPr>
+        <w:tc>
+          <w:tcPr>
+            <w:tcW w:w="1908" w:type="dxa"/>
+            <w:vAlign w:val="bottom"/>
+          </w:tcPr>
+          <w:p>
+            <w:pPr>
+              <w:spacing w:line="360" w:lineRule="auto"/>
+              <w:jc w:val="right"/>
+              <w:rPr>
+                <w:sz w:val="28"/>
+                <w:szCs w:val="28"/>
+              </w:rPr>
+            </w:pPr>
+            <w:r>
+              <w:rPr>
+                <w:rFonts w:hint="eastAsia"/>
+                <w:sz w:val="28"/>
+                <w:szCs w:val="28"/>
+              </w:rPr>
+              <w:t>系：</w:t>
+            </w:r>
+          </w:p>
+        </w:tc>
+        <w:tc>
+          <w:tcPr>
+            <w:tcW w:w="5220" w:type="dxa"/>
+            <w:tcBorders>
+              <w:top w:val="single" w:sz="4" w:space="0" w:color="auto"/>
+              <w:bottom w:val="single" w:sz="4" w:space="0" w:color="auto"/>
+            </w:tcBorders>
+          </w:tcPr>
+          <w:p>
+            <w:pPr>
+              <w:spacing w:line="360" w:lineRule="auto"/>
+              <w:rPr>
+                <w:sz w:val="28"/>
+                <w:szCs w:val="28"/>
+              </w:rPr>
+            </w:pPr>
+          </w:p>
+        </w:tc>
+      </w:tr>
+      <w:tr>
+        <w:trPr>
+          <w:trHeight w:val="764"/>
+          <w:jc w:val="center"/>
+        </w:trPr>
+        <w:tc>
+          <w:tcPr>
+            <w:tcW w:w="1908" w:type="dxa"/>
+            <w:vAlign w:val="bottom"/>
+          </w:tcPr>
+          <w:p>
+            <w:pPr>
+              <w:spacing w:line="360" w:lineRule="auto"/>
+              <w:jc w:val="right"/>
+              <w:rPr>
+                <w:sz w:val="28"/>
+                <w:szCs w:val="28"/>
+              </w:rPr>
+            </w:pPr>
+            <w:r>
+              <w:rPr>
+                <w:rFonts w:hint="eastAsia"/>
+                <w:sz w:val="28"/>
+                <w:szCs w:val="28"/>
+              </w:rPr>
+              <w:t>专</w:t>
+            </w:r>
+            <w:r>
+              <w:rPr>
+                <w:rFonts w:hint="eastAsia"/>
+                <w:sz w:val="28"/>
+                <w:szCs w:val="28"/>
+              </w:rPr>
+              <w:t xml:space="preserve">    </w:t>
+            </w:r>
+            <w:r>
+              <w:rPr>
+                <w:rFonts w:hint="eastAsia"/>
+                <w:sz w:val="28"/>
+                <w:szCs w:val="28"/>
+              </w:rPr>
+              <w:t>业：</w:t>
+            </w:r>
+          </w:p>
+        </w:tc>
+        <w:tc>
+          <w:tcPr>
+            <w:tcW w:w="5220" w:type="dxa"/>
+            <w:tcBorders>
+              <w:top w:val="single" w:sz="4" w:space="0" w:color="auto"/>
+              <w:bottom w:val="single" w:sz="4" w:space="0" w:color="auto"/>
+            </w:tcBorders>
+          </w:tcPr>
+          <w:p>
+            <w:pPr>
+              <w:spacing w:line="360" w:lineRule="auto"/>
+              <w:rPr>
+                <w:sz w:val="28"/>
+                <w:szCs w:val="28"/>
+              </w:rPr>
+            </w:pPr>
+          </w:p>
+        </w:tc>
+      </w:tr>
+      <w:tr>
+        <w:trPr>
+          <w:trHeight w:val="774"/>
+          <w:jc w:val="center"/>
+        </w:trPr>
+        <w:tc>
+          <w:tcPr>
+            <w:tcW w:w="1908" w:type="dxa"/>
+            <w:vAlign w:val="bottom"/>
+          </w:tcPr>
+          <w:p>
+            <w:pPr>
+              <w:spacing w:line="360" w:lineRule="auto"/>
+              <w:jc w:val="right"/>
+              <w:rPr>
+                <w:sz w:val="28"/>
+                <w:szCs w:val="28"/>
+              </w:rPr>
+            </w:pPr>
+            <w:r>
+              <w:rPr>
+                <w:rFonts w:hint="eastAsia"/>
+                <w:sz w:val="28"/>
+                <w:szCs w:val="28"/>
+              </w:rPr>
+              <w:t>学</w:t>
+            </w:r>
+            <w:r>
+              <w:rPr>
+                <w:rFonts w:hint="eastAsia"/>
+                <w:sz w:val="28"/>
+                <w:szCs w:val="28"/>
+              </w:rPr>
+              <w:t xml:space="preserve">    </w:t>
+            </w:r>
+            <w:r>
+              <w:rPr>
+                <w:rFonts w:hint="eastAsia"/>
+                <w:sz w:val="28"/>
+                <w:szCs w:val="28"/>
+              </w:rPr>
+              <w:t>号：</w:t>
+            </w:r>
+          </w:p>
+        </w:tc>
+        <w:tc>
+          <w:tcPr>
+            <w:tcW w:w="5220" w:type="dxa"/>
+            <w:tcBorders>
+              <w:top w:val="single" w:sz="4" w:space="0" w:color="auto"/>
+              <w:bottom w:val="single" w:sz="4" w:space="0" w:color="auto"/>
+            </w:tcBorders>
+          </w:tcPr>
+          <w:p>
+            <w:pPr>
+              <w:spacing w:line="360" w:lineRule="auto"/>
+              <w:rPr>
+                <w:sz w:val="28"/>
+                <w:szCs w:val="28"/>
+              </w:rPr>
+            </w:pPr>
+          </w:p>
+        </w:tc>
+      </w:tr>
+      <w:tr>
+        <w:trPr>
+          <w:trHeight w:val="757"/>
+          <w:jc w:val="center"/>
+        </w:trPr>
+        <w:tc>
+          <w:tcPr>
+            <w:tcW w:w="1908" w:type="dxa"/>
+            <w:vAlign w:val="bottom"/>
+          </w:tcPr>
+          <w:p>
+            <w:pPr>
+              <w:spacing w:line="360" w:lineRule="auto"/>
+              <w:jc w:val="right"/>
+              <w:rPr>
+                <w:sz w:val="28"/>
+                <w:szCs w:val="28"/>
+              </w:rPr>
+            </w:pPr>
+            <w:r>
+              <w:rPr>
+                <w:rFonts w:hint="eastAsia"/>
+                <w:sz w:val="28"/>
+                <w:szCs w:val="28"/>
+              </w:rPr>
+              <w:t>指导教师：</w:t>
+            </w:r>
+          </w:p>
+        </w:tc>
+        <w:tc>
+          <w:tcPr>
+            <w:tcW w:w="5220" w:type="dxa"/>
+            <w:tcBorders>
+              <w:top w:val="single" w:sz="4" w:space="0" w:color="auto"/>
+              <w:bottom w:val="single" w:sz="4" w:space="0" w:color="auto"/>
+            </w:tcBorders>
+          </w:tcPr>
+          <w:p>
+            <w:pPr>
+              <w:spacing w:line="360" w:lineRule="auto"/>
+              <w:rPr>
+                <w:sz w:val="28"/>
+                <w:szCs w:val="28"/>
+              </w:rPr>
+            </w:pPr>
+          </w:p>
+        </w:tc>
+      </w:tr>
+    </w:tbl>
+    <w:p>
+      <w:pPr>
+        <w:spacing w:line="360" w:lineRule="auto"/>
+        <w:rPr>
+          <w:sz w:val="24"/>
+        </w:rPr>
+      </w:pPr>
+    </w:p>
+    <w:p>
+      <w:pPr>
+        <w:spacing w:line="360" w:lineRule="auto"/>
+        <w:rPr>
+          <w:sz w:val="24"/>
+        </w:rPr>
+      </w:pPr>
+    </w:p>
+    <w:p/>
+    <w:p>
+      <w:pPr>
+        <w:widowControl/>
+        <w:jc w:val="left"/>
+      </w:pPr>
+      <w:r>
+        <w:br w:type="page"/>
+      </w:r>
+    </w:p>
     <w:p>
       <w:pPr>
         <w:widowControl/>
@@ -17,6 +578,7 @@
           <w:rFonts w:hint="eastAsia"/>
           <w:sz w:val="40"/>
         </w:rPr>
+        <w:lastRenderedPageBreak/>
         <w:t>标题</w:t>
       </w:r>
     </w:p>
@@ -27,16 +589,205 @@
         <w:ind w:left="360" w:hanging="360"/>
         <w:jc w:val="center"/>
         <w:rPr>
+          <w:sz w:val="24"/>
+        </w:rPr>
+      </w:pPr>
+      <w:r>
+        <w:rPr>
           <w:rFonts w:hint="eastAsia"/>
           <w:sz w:val="24"/>
         </w:rPr>
-      </w:pPr>
+        <w:t>组员信息</w:t>
+      </w:r>
+    </w:p>
+    <w:p>
+      <w:bookmarkStart w:id="0" w:name="_GoBack"/>
+      <w:bookmarkEnd w:id="0"/>
       <w:r>
         <w:rPr>
           <w:rFonts w:hint="eastAsia"/>
-          <w:sz w:val="24"/>
-        </w:rPr>
-        <w:t>组员信息</w:t>
+        </w:rPr>
+        <w:t>序言</w:t>
+      </w:r>
+      <w:r>
+        <w:rPr>
+          <w:rFonts w:hint="eastAsia"/>
+        </w:rPr>
+        <w:t xml:space="preserve">  </w:t>
+      </w:r>
+      <w:r>
+        <w:rPr>
+          <w:rFonts w:hint="eastAsia"/>
+        </w:rPr>
+        <w:t>（包括对整个编译器的描述，对所提交的各个文件的说明，组员的分工）</w:t>
+      </w:r>
+    </w:p>
+    <w:p>
+      <w:pPr>
+        <w:numPr>
+          <w:ilvl w:val="0"/>
+          <w:numId w:val="2"/>
+        </w:numPr>
+      </w:pPr>
+      <w:r>
+        <w:rPr>
+          <w:rFonts w:hint="eastAsia"/>
+        </w:rPr>
+        <w:t>词法分析（正规表达式，实现原理和方法）</w:t>
+      </w:r>
+    </w:p>
+    <w:p>
+      <w:pPr>
+        <w:numPr>
+          <w:ilvl w:val="0"/>
+          <w:numId w:val="2"/>
+        </w:numPr>
+      </w:pPr>
+      <w:r>
+        <w:rPr>
+          <w:rFonts w:hint="eastAsia"/>
+        </w:rPr>
+        <w:t>语法分析</w:t>
+      </w:r>
+      <w:r>
+        <w:rPr>
+          <w:rFonts w:hint="eastAsia"/>
+        </w:rPr>
+        <w:t xml:space="preserve"> </w:t>
+      </w:r>
+      <w:r>
+        <w:rPr>
+          <w:rFonts w:hint="eastAsia"/>
+        </w:rPr>
+        <w:t>（上下文无关文法，实现原理和方法）</w:t>
+      </w:r>
+    </w:p>
+    <w:p>
+      <w:pPr>
+        <w:numPr>
+          <w:ilvl w:val="0"/>
+          <w:numId w:val="2"/>
+        </w:numPr>
+      </w:pPr>
+      <w:r>
+        <w:rPr>
+          <w:rFonts w:hint="eastAsia"/>
+        </w:rPr>
+        <w:t>语义分析</w:t>
+      </w:r>
+      <w:r>
+        <w:rPr>
+          <w:rFonts w:hint="eastAsia"/>
+        </w:rPr>
+        <w:t xml:space="preserve">  </w:t>
+      </w:r>
+      <w:r>
+        <w:rPr>
+          <w:rFonts w:hint="eastAsia"/>
+        </w:rPr>
+        <w:t>（实现方法）</w:t>
+      </w:r>
+    </w:p>
+    <w:p>
+      <w:pPr>
+        <w:numPr>
+          <w:ilvl w:val="0"/>
+          <w:numId w:val="2"/>
+        </w:numPr>
+      </w:pPr>
+      <w:r>
+        <w:rPr>
+          <w:rFonts w:hint="eastAsia"/>
+        </w:rPr>
+        <w:t>优化考虑</w:t>
+      </w:r>
+      <w:r>
+        <w:rPr>
+          <w:rFonts w:hint="eastAsia"/>
+        </w:rPr>
+        <w:t xml:space="preserve">  </w:t>
+      </w:r>
+      <w:r>
+        <w:rPr>
+          <w:rFonts w:hint="eastAsia"/>
+        </w:rPr>
+        <w:t>（每个阶段的优化考虑）</w:t>
+      </w:r>
+    </w:p>
+    <w:p>
+      <w:pPr>
+        <w:numPr>
+          <w:ilvl w:val="0"/>
+          <w:numId w:val="2"/>
+        </w:numPr>
+      </w:pPr>
+      <w:r>
+        <w:rPr>
+          <w:rFonts w:hint="eastAsia"/>
+        </w:rPr>
+        <w:t>代码生成</w:t>
+      </w:r>
+      <w:r>
+        <w:rPr>
+          <w:rFonts w:hint="eastAsia"/>
+        </w:rPr>
+        <w:t xml:space="preserve">   </w:t>
+      </w:r>
+      <w:r>
+        <w:rPr>
+          <w:rFonts w:hint="eastAsia"/>
+        </w:rPr>
+        <w:t>（所有语句的代码生成的处理）</w:t>
+      </w:r>
+    </w:p>
+    <w:p>
+      <w:pPr>
+        <w:numPr>
+          <w:ilvl w:val="0"/>
+          <w:numId w:val="2"/>
+        </w:numPr>
+      </w:pPr>
+      <w:r>
+        <w:rPr>
+          <w:rFonts w:hint="eastAsia"/>
+        </w:rPr>
+        <w:t>测试案例</w:t>
+      </w:r>
+      <w:r>
+        <w:rPr>
+          <w:rFonts w:hint="eastAsia"/>
+        </w:rPr>
+        <w:t xml:space="preserve">    </w:t>
+      </w:r>
+      <w:r>
+        <w:rPr>
+          <w:rFonts w:hint="eastAsia"/>
+        </w:rPr>
+        <w:t>（每个语句成分的测试案例，至少两个复杂语句组合后的测试案例）</w:t>
+      </w:r>
+    </w:p>
+    <w:p>
+      <w:pPr>
+        <w:widowControl/>
+        <w:shd w:val="clear" w:color="auto" w:fill="FFFFFF"/>
+        <w:jc w:val="left"/>
+        <w:rPr>
+          <w:rFonts w:ascii="Arial" w:eastAsia="宋体" w:hAnsi="Arial" w:cs="Arial" w:hint="eastAsia"/>
+          <w:b/>
+          <w:kern w:val="0"/>
+          <w:sz w:val="26"/>
+          <w:szCs w:val="26"/>
+        </w:rPr>
+      </w:pPr>
+      <w:r>
+        <w:rPr>
+          <w:rFonts w:ascii="Arial" w:eastAsia="宋体" w:hAnsi="Arial" w:cs="Arial"/>
+          <w:b/>
+          <w:kern w:val="0"/>
+          <w:sz w:val="26"/>
+          <w:szCs w:val="26"/>
+        </w:rPr>
+        <w:t>cp README</w:t>
       </w:r>
     </w:p>
     <w:p>
@@ -447,7 +1198,6 @@
         </w:rPr>
         <w:t>（</w:t>
       </w:r>
-      <w:proofErr w:type="spellStart"/>
       <w:r>
         <w:rPr>
           <w:rFonts w:ascii="Arial" w:eastAsia="宋体" w:hAnsi="Arial" w:cs="Arial" w:hint="eastAsia"/>
@@ -457,7 +1207,6 @@
         </w:rPr>
         <w:t>lex</w:t>
       </w:r>
-      <w:proofErr w:type="spellEnd"/>
       <w:r>
         <w:rPr>
           <w:rFonts w:ascii="Arial" w:eastAsia="宋体" w:hAnsi="Arial" w:cs="Arial" w:hint="eastAsia"/>
@@ -623,6 +1372,39 @@
           <w:sz w:val="26"/>
           <w:szCs w:val="26"/>
         </w:rPr>
+        <w:lastRenderedPageBreak/>
+        <w:t>y</w:t>
+      </w:r>
+      <w:r>
+        <w:rPr>
+          <w:rFonts w:ascii="Arial" w:eastAsia="宋体" w:hAnsi="Arial" w:cs="Arial"/>
+          <w:kern w:val="0"/>
+          <w:sz w:val="26"/>
+          <w:szCs w:val="26"/>
+        </w:rPr>
+        <w:t>acc is a LALR(1) parser generator. That is, it generates src code regarding</w:t>
+      </w:r>
+    </w:p>
+    <w:p>
+      <w:pPr>
+        <w:widowControl/>
+        <w:shd w:val="clear" w:color="auto" w:fill="FFFFFF"/>
+        <w:ind w:leftChars="171" w:left="2179" w:hangingChars="700" w:hanging="1820"/>
+        <w:jc w:val="left"/>
+        <w:rPr>
+          <w:rFonts w:ascii="Arial" w:eastAsia="宋体" w:hAnsi="Arial" w:cs="Arial"/>
+          <w:kern w:val="0"/>
+          <w:sz w:val="26"/>
+          <w:szCs w:val="26"/>
+        </w:rPr>
+      </w:pPr>
+      <w:r>
+        <w:rPr>
+          <w:rFonts w:ascii="Arial" w:eastAsia="宋体" w:hAnsi="Arial" w:cs="Arial" w:hint="eastAsia"/>
+          <w:kern w:val="0"/>
+          <w:sz w:val="26"/>
+          <w:szCs w:val="26"/>
+        </w:rPr>
         <w:t>XXXXXXXXX</w:t>
       </w:r>
       <w:r>
@@ -634,7 +1416,6 @@
         </w:rPr>
         <w:t>（书上关于</w:t>
       </w:r>
-      <w:proofErr w:type="spellStart"/>
       <w:r>
         <w:rPr>
           <w:rFonts w:ascii="Arial" w:eastAsia="宋体" w:hAnsi="Arial" w:cs="Arial" w:hint="eastAsia"/>
@@ -644,7 +1425,6 @@
         </w:rPr>
         <w:t>Yacc</w:t>
       </w:r>
-      <w:proofErr w:type="spellEnd"/>
       <w:r>
         <w:rPr>
           <w:rFonts w:ascii="Arial" w:eastAsia="宋体" w:hAnsi="Arial" w:cs="Arial" w:hint="eastAsia"/>
@@ -784,7 +1564,6 @@
         </w:rPr>
         <w:t>（</w:t>
       </w:r>
-      <w:proofErr w:type="spellStart"/>
       <w:r>
         <w:rPr>
           <w:rFonts w:ascii="Arial" w:eastAsia="宋体" w:hAnsi="Arial" w:cs="Arial" w:hint="eastAsia"/>
@@ -794,7 +1573,6 @@
         </w:rPr>
         <w:t>yacc</w:t>
       </w:r>
-      <w:proofErr w:type="spellEnd"/>
       <w:r>
         <w:rPr>
           <w:rFonts w:ascii="Arial" w:eastAsia="宋体" w:hAnsi="Arial" w:cs="Arial" w:hint="eastAsia"/>
@@ -838,27 +1616,7 @@
           <w:sz w:val="26"/>
           <w:szCs w:val="26"/>
         </w:rPr>
-        <w:t>语法</w:t>
-      </w:r>
-      <w:proofErr w:type="gramStart"/>
-      <w:r>
-        <w:rPr>
-          <w:rFonts w:ascii="Arial" w:eastAsia="宋体" w:hAnsi="Arial" w:cs="Arial" w:hint="eastAsia"/>
-          <w:kern w:val="0"/>
-          <w:sz w:val="26"/>
-          <w:szCs w:val="26"/>
-        </w:rPr>
-        <w:t>生成树样例</w:t>
-      </w:r>
-      <w:proofErr w:type="gramEnd"/>
-      <w:r>
-        <w:rPr>
-          <w:rFonts w:ascii="Arial" w:eastAsia="宋体" w:hAnsi="Arial" w:cs="Arial" w:hint="eastAsia"/>
-          <w:kern w:val="0"/>
-          <w:sz w:val="26"/>
-          <w:szCs w:val="26"/>
-        </w:rPr>
-        <w:t>：包括代码及对应语法树图片</w:t>
+        <w:t>语法生成树样例：包括代码及对应语法树图片</w:t>
       </w:r>
       <w:r>
         <w:rPr>
@@ -869,8 +1627,6 @@
         </w:rPr>
         <w:t>）</w:t>
       </w:r>
-      <w:bookmarkStart w:id="0" w:name="_GoBack"/>
-      <w:bookmarkEnd w:id="0"/>
     </w:p>
     <w:p>
       <w:pPr>
@@ -901,7 +1657,6 @@
           <w:sz w:val="26"/>
           <w:szCs w:val="26"/>
         </w:rPr>
-        <w:lastRenderedPageBreak/>
         <w:t>语义分析的方法描述</w:t>
       </w:r>
     </w:p>
@@ -1350,7 +2105,7 @@
         <w:ind w:left="360"/>
         <w:jc w:val="left"/>
         <w:rPr>
-          <w:rFonts w:ascii="Arial" w:eastAsia="宋体" w:hAnsi="Arial" w:cs="Arial" w:hint="eastAsia"/>
+          <w:rFonts w:ascii="Arial" w:eastAsia="宋体" w:hAnsi="Arial" w:cs="Arial"/>
           <w:kern w:val="0"/>
           <w:sz w:val="28"/>
           <w:szCs w:val="28"/>
@@ -1363,6 +2118,7 @@
           <w:sz w:val="28"/>
           <w:szCs w:val="28"/>
         </w:rPr>
+        <w:lastRenderedPageBreak/>
         <w:t>异常（报错）测试用例仅报错截图及其说明即可</w:t>
       </w:r>
     </w:p>
@@ -1397,12 +2153,6 @@
       </w:r>
     </w:p>
     <w:sectPr>
-      <w:headerReference w:type="even" r:id="rId7"/>
-      <w:headerReference w:type="default" r:id="rId8"/>
-      <w:footerReference w:type="even" r:id="rId9"/>
-      <w:footerReference w:type="default" r:id="rId10"/>
-      <w:headerReference w:type="first" r:id="rId11"/>
-      <w:footerReference w:type="first" r:id="rId12"/>
       <w:pgSz w:w="11906" w:h="16838"/>
       <w:pgMar w:top="1440" w:right="1800" w:bottom="1440" w:left="1800" w:header="851" w:footer="992" w:gutter="0"/>
       <w:cols w:space="425"/>
@@ -1413,7 +2163,7 @@
 </file>
 
 <file path=word/endnotes.xml><?xml version="1.0" encoding="utf-8"?>
-<w:endnotes xmlns:wpc="http://schemas.microsoft.com/office/word/2010/wordprocessingCanvas" xmlns:cx="http://schemas.microsoft.com/office/drawing/2014/chartex" xmlns:cx1="http://schemas.microsoft.com/office/drawing/2015/9/8/chartex" xmlns:cx2="http://schemas.microsoft.com/office/drawing/2015/10/21/chartex" xmlns:cx3="http://schemas.microsoft.com/office/drawing/2016/5/9/chartex" xmlns:cx4="http://schemas.microsoft.com/office/drawing/2016/5/10/chartex" xmlns:cx5="http://schemas.microsoft.com/office/drawing/2016/5/11/chartex" xmlns:cx6="http://schemas.microsoft.com/office/drawing/2016/5/12/chartex" xmlns:cx7="http://schemas.microsoft.com/office/drawing/2016/5/13/chartex" xmlns:cx8="http://schemas.microsoft.com/office/drawing/2016/5/14/chartex" xmlns:mc="http://schemas.openxmlformats.org/markup-compatibility/2006" xmlns:aink="http://schemas.microsoft.com/office/drawing/2016/ink" xmlns:am3d="http://schemas.microsoft.com/office/drawing/2017/model3d" xmlns:o="urn:schemas-microsoft-com:office:office" xmlns:r="http://schemas.openxmlformats.org/officeDocument/2006/relationships" xmlns:m="http://schemas.openxmlformats.org/officeDocument/2006/math" xmlns:v="urn:schemas-microsoft-com:vml" xmlns:wp14="http://schemas.microsoft.com/office/word/2010/wordprocessingDrawing" xmlns:wp="http://schemas.openxmlformats.org/drawingml/2006/wordprocessingDrawing" xmlns:w10="urn:schemas-microsoft-com:office:word" xmlns:w="http://schemas.openxmlformats.org/wordprocessingml/2006/main" xmlns:w14="http://schemas.microsoft.com/office/word/2010/wordml" xmlns:w15="http://schemas.microsoft.com/office/word/2012/wordml" xmlns:w16cid="http://schemas.microsoft.com/office/word/2016/wordml/cid" xmlns:w16se="http://schemas.microsoft.com/office/word/2015/wordml/symex" xmlns:wpg="http://schemas.microsoft.com/office/word/2010/wordprocessingGroup" xmlns:wpi="http://schemas.microsoft.com/office/word/2010/wordprocessingInk" xmlns:wne="http://schemas.microsoft.com/office/word/2006/wordml" xmlns:wps="http://schemas.microsoft.com/office/word/2010/wordprocessingShape" mc:Ignorable="w14 w15 w16se w16cid wp14">
+<w:endnotes xmlns:wpc="http://schemas.microsoft.com/office/word/2010/wordprocessingCanvas" xmlns:cx="http://schemas.microsoft.com/office/drawing/2014/chartex" xmlns:cx1="http://schemas.microsoft.com/office/drawing/2015/9/8/chartex" xmlns:mc="http://schemas.openxmlformats.org/markup-compatibility/2006" xmlns:o="urn:schemas-microsoft-com:office:office" xmlns:r="http://schemas.openxmlformats.org/officeDocument/2006/relationships" xmlns:m="http://schemas.openxmlformats.org/officeDocument/2006/math" xmlns:v="urn:schemas-microsoft-com:vml" xmlns:wp14="http://schemas.microsoft.com/office/word/2010/wordprocessingDrawing" xmlns:wp="http://schemas.openxmlformats.org/drawingml/2006/wordprocessingDrawing" xmlns:w10="urn:schemas-microsoft-com:office:word" xmlns:w="http://schemas.openxmlformats.org/wordprocessingml/2006/main" xmlns:w14="http://schemas.microsoft.com/office/word/2010/wordml" xmlns:w15="http://schemas.microsoft.com/office/word/2012/wordml" xmlns:w16se="http://schemas.microsoft.com/office/word/2015/wordml/symex" xmlns:wpg="http://schemas.microsoft.com/office/word/2010/wordprocessingGroup" xmlns:wpi="http://schemas.microsoft.com/office/word/2010/wordprocessingInk" xmlns:wne="http://schemas.microsoft.com/office/word/2006/wordml" xmlns:wps="http://schemas.microsoft.com/office/word/2010/wordprocessingShape" mc:Ignorable="w14 w15 w16se wp14">
   <w:endnote w:type="separator" w:id="-1">
     <w:p>
       <w:r>
@@ -1431,38 +2181,8 @@
 </w:endnotes>
 </file>
 
-<file path=word/footer1.xml><?xml version="1.0" encoding="utf-8"?>
-<w:ftr xmlns:wpc="http://schemas.microsoft.com/office/word/2010/wordprocessingCanvas" xmlns:cx="http://schemas.microsoft.com/office/drawing/2014/chartex" xmlns:cx1="http://schemas.microsoft.com/office/drawing/2015/9/8/chartex" xmlns:cx2="http://schemas.microsoft.com/office/drawing/2015/10/21/chartex" xmlns:cx3="http://schemas.microsoft.com/office/drawing/2016/5/9/chartex" xmlns:cx4="http://schemas.microsoft.com/office/drawing/2016/5/10/chartex" xmlns:cx5="http://schemas.microsoft.com/office/drawing/2016/5/11/chartex" xmlns:cx6="http://schemas.microsoft.com/office/drawing/2016/5/12/chartex" xmlns:cx7="http://schemas.microsoft.com/office/drawing/2016/5/13/chartex" xmlns:cx8="http://schemas.microsoft.com/office/drawing/2016/5/14/chartex" xmlns:mc="http://schemas.openxmlformats.org/markup-compatibility/2006" xmlns:aink="http://schemas.microsoft.com/office/drawing/2016/ink" xmlns:am3d="http://schemas.microsoft.com/office/drawing/2017/model3d" xmlns:o="urn:schemas-microsoft-com:office:office" xmlns:r="http://schemas.openxmlformats.org/officeDocument/2006/relationships" xmlns:m="http://schemas.openxmlformats.org/officeDocument/2006/math" xmlns:v="urn:schemas-microsoft-com:vml" xmlns:wp14="http://schemas.microsoft.com/office/word/2010/wordprocessingDrawing" xmlns:wp="http://schemas.openxmlformats.org/drawingml/2006/wordprocessingDrawing" xmlns:w10="urn:schemas-microsoft-com:office:word" xmlns:w="http://schemas.openxmlformats.org/wordprocessingml/2006/main" xmlns:w14="http://schemas.microsoft.com/office/word/2010/wordml" xmlns:w15="http://schemas.microsoft.com/office/word/2012/wordml" xmlns:w16cid="http://schemas.microsoft.com/office/word/2016/wordml/cid" xmlns:w16se="http://schemas.microsoft.com/office/word/2015/wordml/symex" xmlns:wpg="http://schemas.microsoft.com/office/word/2010/wordprocessingGroup" xmlns:wpi="http://schemas.microsoft.com/office/word/2010/wordprocessingInk" xmlns:wne="http://schemas.microsoft.com/office/word/2006/wordml" xmlns:wps="http://schemas.microsoft.com/office/word/2010/wordprocessingShape" mc:Ignorable="w14 w15 w16se w16cid wp14">
-  <w:p>
-    <w:pPr>
-      <w:pStyle w:val="a6"/>
-    </w:pPr>
-  </w:p>
-</w:ftr>
-</file>
-
-<file path=word/footer2.xml><?xml version="1.0" encoding="utf-8"?>
-<w:ftr xmlns:wpc="http://schemas.microsoft.com/office/word/2010/wordprocessingCanvas" xmlns:cx="http://schemas.microsoft.com/office/drawing/2014/chartex" xmlns:cx1="http://schemas.microsoft.com/office/drawing/2015/9/8/chartex" xmlns:cx2="http://schemas.microsoft.com/office/drawing/2015/10/21/chartex" xmlns:cx3="http://schemas.microsoft.com/office/drawing/2016/5/9/chartex" xmlns:cx4="http://schemas.microsoft.com/office/drawing/2016/5/10/chartex" xmlns:cx5="http://schemas.microsoft.com/office/drawing/2016/5/11/chartex" xmlns:cx6="http://schemas.microsoft.com/office/drawing/2016/5/12/chartex" xmlns:cx7="http://schemas.microsoft.com/office/drawing/2016/5/13/chartex" xmlns:cx8="http://schemas.microsoft.com/office/drawing/2016/5/14/chartex" xmlns:mc="http://schemas.openxmlformats.org/markup-compatibility/2006" xmlns:aink="http://schemas.microsoft.com/office/drawing/2016/ink" xmlns:am3d="http://schemas.microsoft.com/office/drawing/2017/model3d" xmlns:o="urn:schemas-microsoft-com:office:office" xmlns:r="http://schemas.openxmlformats.org/officeDocument/2006/relationships" xmlns:m="http://schemas.openxmlformats.org/officeDocument/2006/math" xmlns:v="urn:schemas-microsoft-com:vml" xmlns:wp14="http://schemas.microsoft.com/office/word/2010/wordprocessingDrawing" xmlns:wp="http://schemas.openxmlformats.org/drawingml/2006/wordprocessingDrawing" xmlns:w10="urn:schemas-microsoft-com:office:word" xmlns:w="http://schemas.openxmlformats.org/wordprocessingml/2006/main" xmlns:w14="http://schemas.microsoft.com/office/word/2010/wordml" xmlns:w15="http://schemas.microsoft.com/office/word/2012/wordml" xmlns:w16cid="http://schemas.microsoft.com/office/word/2016/wordml/cid" xmlns:w16se="http://schemas.microsoft.com/office/word/2015/wordml/symex" xmlns:wpg="http://schemas.microsoft.com/office/word/2010/wordprocessingGroup" xmlns:wpi="http://schemas.microsoft.com/office/word/2010/wordprocessingInk" xmlns:wne="http://schemas.microsoft.com/office/word/2006/wordml" xmlns:wps="http://schemas.microsoft.com/office/word/2010/wordprocessingShape" mc:Ignorable="w14 w15 w16se w16cid wp14">
-  <w:p>
-    <w:pPr>
-      <w:pStyle w:val="a6"/>
-    </w:pPr>
-  </w:p>
-</w:ftr>
-</file>
-
-<file path=word/footer3.xml><?xml version="1.0" encoding="utf-8"?>
-<w:ftr xmlns:wpc="http://schemas.microsoft.com/office/word/2010/wordprocessingCanvas" xmlns:cx="http://schemas.microsoft.com/office/drawing/2014/chartex" xmlns:cx1="http://schemas.microsoft.com/office/drawing/2015/9/8/chartex" xmlns:cx2="http://schemas.microsoft.com/office/drawing/2015/10/21/chartex" xmlns:cx3="http://schemas.microsoft.com/office/drawing/2016/5/9/chartex" xmlns:cx4="http://schemas.microsoft.com/office/drawing/2016/5/10/chartex" xmlns:cx5="http://schemas.microsoft.com/office/drawing/2016/5/11/chartex" xmlns:cx6="http://schemas.microsoft.com/office/drawing/2016/5/12/chartex" xmlns:cx7="http://schemas.microsoft.com/office/drawing/2016/5/13/chartex" xmlns:cx8="http://schemas.microsoft.com/office/drawing/2016/5/14/chartex" xmlns:mc="http://schemas.openxmlformats.org/markup-compatibility/2006" xmlns:aink="http://schemas.microsoft.com/office/drawing/2016/ink" xmlns:am3d="http://schemas.microsoft.com/office/drawing/2017/model3d" xmlns:o="urn:schemas-microsoft-com:office:office" xmlns:r="http://schemas.openxmlformats.org/officeDocument/2006/relationships" xmlns:m="http://schemas.openxmlformats.org/officeDocument/2006/math" xmlns:v="urn:schemas-microsoft-com:vml" xmlns:wp14="http://schemas.microsoft.com/office/word/2010/wordprocessingDrawing" xmlns:wp="http://schemas.openxmlformats.org/drawingml/2006/wordprocessingDrawing" xmlns:w10="urn:schemas-microsoft-com:office:word" xmlns:w="http://schemas.openxmlformats.org/wordprocessingml/2006/main" xmlns:w14="http://schemas.microsoft.com/office/word/2010/wordml" xmlns:w15="http://schemas.microsoft.com/office/word/2012/wordml" xmlns:w16cid="http://schemas.microsoft.com/office/word/2016/wordml/cid" xmlns:w16se="http://schemas.microsoft.com/office/word/2015/wordml/symex" xmlns:wpg="http://schemas.microsoft.com/office/word/2010/wordprocessingGroup" xmlns:wpi="http://schemas.microsoft.com/office/word/2010/wordprocessingInk" xmlns:wne="http://schemas.microsoft.com/office/word/2006/wordml" xmlns:wps="http://schemas.microsoft.com/office/word/2010/wordprocessingShape" mc:Ignorable="w14 w15 w16se w16cid wp14">
-  <w:p>
-    <w:pPr>
-      <w:pStyle w:val="a6"/>
-    </w:pPr>
-  </w:p>
-</w:ftr>
-</file>
-
 <file path=word/footnotes.xml><?xml version="1.0" encoding="utf-8"?>
-<w:footnotes xmlns:wpc="http://schemas.microsoft.com/office/word/2010/wordprocessingCanvas" xmlns:cx="http://schemas.microsoft.com/office/drawing/2014/chartex" xmlns:cx1="http://schemas.microsoft.com/office/drawing/2015/9/8/chartex" xmlns:cx2="http://schemas.microsoft.com/office/drawing/2015/10/21/chartex" xmlns:cx3="http://schemas.microsoft.com/office/drawing/2016/5/9/chartex" xmlns:cx4="http://schemas.microsoft.com/office/drawing/2016/5/10/chartex" xmlns:cx5="http://schemas.microsoft.com/office/drawing/2016/5/11/chartex" xmlns:cx6="http://schemas.microsoft.com/office/drawing/2016/5/12/chartex" xmlns:cx7="http://schemas.microsoft.com/office/drawing/2016/5/13/chartex" xmlns:cx8="http://schemas.microsoft.com/office/drawing/2016/5/14/chartex" xmlns:mc="http://schemas.openxmlformats.org/markup-compatibility/2006" xmlns:aink="http://schemas.microsoft.com/office/drawing/2016/ink" xmlns:am3d="http://schemas.microsoft.com/office/drawing/2017/model3d" xmlns:o="urn:schemas-microsoft-com:office:office" xmlns:r="http://schemas.openxmlformats.org/officeDocument/2006/relationships" xmlns:m="http://schemas.openxmlformats.org/officeDocument/2006/math" xmlns:v="urn:schemas-microsoft-com:vml" xmlns:wp14="http://schemas.microsoft.com/office/word/2010/wordprocessingDrawing" xmlns:wp="http://schemas.openxmlformats.org/drawingml/2006/wordprocessingDrawing" xmlns:w10="urn:schemas-microsoft-com:office:word" xmlns:w="http://schemas.openxmlformats.org/wordprocessingml/2006/main" xmlns:w14="http://schemas.microsoft.com/office/word/2010/wordml" xmlns:w15="http://schemas.microsoft.com/office/word/2012/wordml" xmlns:w16cid="http://schemas.microsoft.com/office/word/2016/wordml/cid" xmlns:w16se="http://schemas.microsoft.com/office/word/2015/wordml/symex" xmlns:wpg="http://schemas.microsoft.com/office/word/2010/wordprocessingGroup" xmlns:wpi="http://schemas.microsoft.com/office/word/2010/wordprocessingInk" xmlns:wne="http://schemas.microsoft.com/office/word/2006/wordml" xmlns:wps="http://schemas.microsoft.com/office/word/2010/wordprocessingShape" mc:Ignorable="w14 w15 w16se w16cid wp14">
+<w:footnotes xmlns:wpc="http://schemas.microsoft.com/office/word/2010/wordprocessingCanvas" xmlns:cx="http://schemas.microsoft.com/office/drawing/2014/chartex" xmlns:cx1="http://schemas.microsoft.com/office/drawing/2015/9/8/chartex" xmlns:mc="http://schemas.openxmlformats.org/markup-compatibility/2006" xmlns:o="urn:schemas-microsoft-com:office:office" xmlns:r="http://schemas.openxmlformats.org/officeDocument/2006/relationships" xmlns:m="http://schemas.openxmlformats.org/officeDocument/2006/math" xmlns:v="urn:schemas-microsoft-com:vml" xmlns:wp14="http://schemas.microsoft.com/office/word/2010/wordprocessingDrawing" xmlns:wp="http://schemas.openxmlformats.org/drawingml/2006/wordprocessingDrawing" xmlns:w10="urn:schemas-microsoft-com:office:word" xmlns:w="http://schemas.openxmlformats.org/wordprocessingml/2006/main" xmlns:w14="http://schemas.microsoft.com/office/word/2010/wordml" xmlns:w15="http://schemas.microsoft.com/office/word/2012/wordml" xmlns:w16se="http://schemas.microsoft.com/office/word/2015/wordml/symex" xmlns:wpg="http://schemas.microsoft.com/office/word/2010/wordprocessingGroup" xmlns:wpi="http://schemas.microsoft.com/office/word/2010/wordprocessingInk" xmlns:wne="http://schemas.microsoft.com/office/word/2006/wordml" xmlns:wps="http://schemas.microsoft.com/office/word/2010/wordprocessingShape" mc:Ignorable="w14 w15 w16se wp14">
   <w:footnote w:type="separator" w:id="-1">
     <w:p>
       <w:r>
@@ -1480,44 +2200,8 @@
 </w:footnotes>
 </file>
 
-<file path=word/header1.xml><?xml version="1.0" encoding="utf-8"?>
-<w:hdr xmlns:wpc="http://schemas.microsoft.com/office/word/2010/wordprocessingCanvas" xmlns:cx="http://schemas.microsoft.com/office/drawing/2014/chartex" xmlns:cx1="http://schemas.microsoft.com/office/drawing/2015/9/8/chartex" xmlns:cx2="http://schemas.microsoft.com/office/drawing/2015/10/21/chartex" xmlns:cx3="http://schemas.microsoft.com/office/drawing/2016/5/9/chartex" xmlns:cx4="http://schemas.microsoft.com/office/drawing/2016/5/10/chartex" xmlns:cx5="http://schemas.microsoft.com/office/drawing/2016/5/11/chartex" xmlns:cx6="http://schemas.microsoft.com/office/drawing/2016/5/12/chartex" xmlns:cx7="http://schemas.microsoft.com/office/drawing/2016/5/13/chartex" xmlns:cx8="http://schemas.microsoft.com/office/drawing/2016/5/14/chartex" xmlns:mc="http://schemas.openxmlformats.org/markup-compatibility/2006" xmlns:aink="http://schemas.microsoft.com/office/drawing/2016/ink" xmlns:am3d="http://schemas.microsoft.com/office/drawing/2017/model3d" xmlns:o="urn:schemas-microsoft-com:office:office" xmlns:r="http://schemas.openxmlformats.org/officeDocument/2006/relationships" xmlns:m="http://schemas.openxmlformats.org/officeDocument/2006/math" xmlns:v="urn:schemas-microsoft-com:vml" xmlns:wp14="http://schemas.microsoft.com/office/word/2010/wordprocessingDrawing" xmlns:wp="http://schemas.openxmlformats.org/drawingml/2006/wordprocessingDrawing" xmlns:w10="urn:schemas-microsoft-com:office:word" xmlns:w="http://schemas.openxmlformats.org/wordprocessingml/2006/main" xmlns:w14="http://schemas.microsoft.com/office/word/2010/wordml" xmlns:w15="http://schemas.microsoft.com/office/word/2012/wordml" xmlns:w16cid="http://schemas.microsoft.com/office/word/2016/wordml/cid" xmlns:w16se="http://schemas.microsoft.com/office/word/2015/wordml/symex" xmlns:wpg="http://schemas.microsoft.com/office/word/2010/wordprocessingGroup" xmlns:wpi="http://schemas.microsoft.com/office/word/2010/wordprocessingInk" xmlns:wne="http://schemas.microsoft.com/office/word/2006/wordml" xmlns:wps="http://schemas.microsoft.com/office/word/2010/wordprocessingShape" mc:Ignorable="w14 w15 w16se w16cid wp14">
-  <w:p>
-    <w:pPr>
-      <w:pStyle w:val="a4"/>
-    </w:pPr>
-  </w:p>
-</w:hdr>
-</file>
-
-<file path=word/header2.xml><?xml version="1.0" encoding="utf-8"?>
-<w:hdr xmlns:wpc="http://schemas.microsoft.com/office/word/2010/wordprocessingCanvas" xmlns:cx="http://schemas.microsoft.com/office/drawing/2014/chartex" xmlns:cx1="http://schemas.microsoft.com/office/drawing/2015/9/8/chartex" xmlns:cx2="http://schemas.microsoft.com/office/drawing/2015/10/21/chartex" xmlns:cx3="http://schemas.microsoft.com/office/drawing/2016/5/9/chartex" xmlns:cx4="http://schemas.microsoft.com/office/drawing/2016/5/10/chartex" xmlns:cx5="http://schemas.microsoft.com/office/drawing/2016/5/11/chartex" xmlns:cx6="http://schemas.microsoft.com/office/drawing/2016/5/12/chartex" xmlns:cx7="http://schemas.microsoft.com/office/drawing/2016/5/13/chartex" xmlns:cx8="http://schemas.microsoft.com/office/drawing/2016/5/14/chartex" xmlns:mc="http://schemas.openxmlformats.org/markup-compatibility/2006" xmlns:aink="http://schemas.microsoft.com/office/drawing/2016/ink" xmlns:am3d="http://schemas.microsoft.com/office/drawing/2017/model3d" xmlns:o="urn:schemas-microsoft-com:office:office" xmlns:r="http://schemas.openxmlformats.org/officeDocument/2006/relationships" xmlns:m="http://schemas.openxmlformats.org/officeDocument/2006/math" xmlns:v="urn:schemas-microsoft-com:vml" xmlns:wp14="http://schemas.microsoft.com/office/word/2010/wordprocessingDrawing" xmlns:wp="http://schemas.openxmlformats.org/drawingml/2006/wordprocessingDrawing" xmlns:w10="urn:schemas-microsoft-com:office:word" xmlns:w="http://schemas.openxmlformats.org/wordprocessingml/2006/main" xmlns:w14="http://schemas.microsoft.com/office/word/2010/wordml" xmlns:w15="http://schemas.microsoft.com/office/word/2012/wordml" xmlns:w16cid="http://schemas.microsoft.com/office/word/2016/wordml/cid" xmlns:w16se="http://schemas.microsoft.com/office/word/2015/wordml/symex" xmlns:wpg="http://schemas.microsoft.com/office/word/2010/wordprocessingGroup" xmlns:wpi="http://schemas.microsoft.com/office/word/2010/wordprocessingInk" xmlns:wne="http://schemas.microsoft.com/office/word/2006/wordml" xmlns:wps="http://schemas.microsoft.com/office/word/2010/wordprocessingShape" mc:Ignorable="w14 w15 w16se w16cid wp14">
-  <w:p>
-    <w:pPr>
-      <w:pStyle w:val="a4"/>
-    </w:pPr>
-    <w:r>
-      <w:rPr>
-        <w:rFonts w:hint="eastAsia"/>
-      </w:rPr>
-      <w:t>完全木有美化，只是提供内容要点</w:t>
-    </w:r>
-  </w:p>
-</w:hdr>
-</file>
-
-<file path=word/header3.xml><?xml version="1.0" encoding="utf-8"?>
-<w:hdr xmlns:wpc="http://schemas.microsoft.com/office/word/2010/wordprocessingCanvas" xmlns:cx="http://schemas.microsoft.com/office/drawing/2014/chartex" xmlns:cx1="http://schemas.microsoft.com/office/drawing/2015/9/8/chartex" xmlns:cx2="http://schemas.microsoft.com/office/drawing/2015/10/21/chartex" xmlns:cx3="http://schemas.microsoft.com/office/drawing/2016/5/9/chartex" xmlns:cx4="http://schemas.microsoft.com/office/drawing/2016/5/10/chartex" xmlns:cx5="http://schemas.microsoft.com/office/drawing/2016/5/11/chartex" xmlns:cx6="http://schemas.microsoft.com/office/drawing/2016/5/12/chartex" xmlns:cx7="http://schemas.microsoft.com/office/drawing/2016/5/13/chartex" xmlns:cx8="http://schemas.microsoft.com/office/drawing/2016/5/14/chartex" xmlns:mc="http://schemas.openxmlformats.org/markup-compatibility/2006" xmlns:aink="http://schemas.microsoft.com/office/drawing/2016/ink" xmlns:am3d="http://schemas.microsoft.com/office/drawing/2017/model3d" xmlns:o="urn:schemas-microsoft-com:office:office" xmlns:r="http://schemas.openxmlformats.org/officeDocument/2006/relationships" xmlns:m="http://schemas.openxmlformats.org/officeDocument/2006/math" xmlns:v="urn:schemas-microsoft-com:vml" xmlns:wp14="http://schemas.microsoft.com/office/word/2010/wordprocessingDrawing" xmlns:wp="http://schemas.openxmlformats.org/drawingml/2006/wordprocessingDrawing" xmlns:w10="urn:schemas-microsoft-com:office:word" xmlns:w="http://schemas.openxmlformats.org/wordprocessingml/2006/main" xmlns:w14="http://schemas.microsoft.com/office/word/2010/wordml" xmlns:w15="http://schemas.microsoft.com/office/word/2012/wordml" xmlns:w16cid="http://schemas.microsoft.com/office/word/2016/wordml/cid" xmlns:w16se="http://schemas.microsoft.com/office/word/2015/wordml/symex" xmlns:wpg="http://schemas.microsoft.com/office/word/2010/wordprocessingGroup" xmlns:wpi="http://schemas.microsoft.com/office/word/2010/wordprocessingInk" xmlns:wne="http://schemas.microsoft.com/office/word/2006/wordml" xmlns:wps="http://schemas.microsoft.com/office/word/2010/wordprocessingShape" mc:Ignorable="w14 w15 w16se w16cid wp14">
-  <w:p>
-    <w:pPr>
-      <w:pStyle w:val="a4"/>
-    </w:pPr>
-  </w:p>
-</w:hdr>
-</file>
-
 <file path=word/numbering.xml><?xml version="1.0" encoding="utf-8"?>
-<w:numbering xmlns:wpc="http://schemas.microsoft.com/office/word/2010/wordprocessingCanvas" xmlns:cx="http://schemas.microsoft.com/office/drawing/2014/chartex" xmlns:cx1="http://schemas.microsoft.com/office/drawing/2015/9/8/chartex" xmlns:cx2="http://schemas.microsoft.com/office/drawing/2015/10/21/chartex" xmlns:cx3="http://schemas.microsoft.com/office/drawing/2016/5/9/chartex" xmlns:cx4="http://schemas.microsoft.com/office/drawing/2016/5/10/chartex" xmlns:cx5="http://schemas.microsoft.com/office/drawing/2016/5/11/chartex" xmlns:cx6="http://schemas.microsoft.com/office/drawing/2016/5/12/chartex" xmlns:cx7="http://schemas.microsoft.com/office/drawing/2016/5/13/chartex" xmlns:cx8="http://schemas.microsoft.com/office/drawing/2016/5/14/chartex" xmlns:mc="http://schemas.openxmlformats.org/markup-compatibility/2006" xmlns:aink="http://schemas.microsoft.com/office/drawing/2016/ink" xmlns:am3d="http://schemas.microsoft.com/office/drawing/2017/model3d" xmlns:o="urn:schemas-microsoft-com:office:office" xmlns:r="http://schemas.openxmlformats.org/officeDocument/2006/relationships" xmlns:m="http://schemas.openxmlformats.org/officeDocument/2006/math" xmlns:v="urn:schemas-microsoft-com:vml" xmlns:wp14="http://schemas.microsoft.com/office/word/2010/wordprocessingDrawing" xmlns:wp="http://schemas.openxmlformats.org/drawingml/2006/wordprocessingDrawing" xmlns:w10="urn:schemas-microsoft-com:office:word" xmlns:w="http://schemas.openxmlformats.org/wordprocessingml/2006/main" xmlns:w14="http://schemas.microsoft.com/office/word/2010/wordml" xmlns:w15="http://schemas.microsoft.com/office/word/2012/wordml" xmlns:w16cid="http://schemas.microsoft.com/office/word/2016/wordml/cid" xmlns:w16se="http://schemas.microsoft.com/office/word/2015/wordml/symex" xmlns:wpg="http://schemas.microsoft.com/office/word/2010/wordprocessingGroup" xmlns:wpi="http://schemas.microsoft.com/office/word/2010/wordprocessingInk" xmlns:wne="http://schemas.microsoft.com/office/word/2006/wordml" xmlns:wps="http://schemas.microsoft.com/office/word/2010/wordprocessingShape" mc:Ignorable="w14 w15 w16se w16cid wp14">
+<w:numbering xmlns:wpc="http://schemas.microsoft.com/office/word/2010/wordprocessingCanvas" xmlns:cx="http://schemas.microsoft.com/office/drawing/2014/chartex" xmlns:cx1="http://schemas.microsoft.com/office/drawing/2015/9/8/chartex" xmlns:mc="http://schemas.openxmlformats.org/markup-compatibility/2006" xmlns:o="urn:schemas-microsoft-com:office:office" xmlns:r="http://schemas.openxmlformats.org/officeDocument/2006/relationships" xmlns:m="http://schemas.openxmlformats.org/officeDocument/2006/math" xmlns:v="urn:schemas-microsoft-com:vml" xmlns:wp14="http://schemas.microsoft.com/office/word/2010/wordprocessingDrawing" xmlns:wp="http://schemas.openxmlformats.org/drawingml/2006/wordprocessingDrawing" xmlns:w10="urn:schemas-microsoft-com:office:word" xmlns:w="http://schemas.openxmlformats.org/wordprocessingml/2006/main" xmlns:w14="http://schemas.microsoft.com/office/word/2010/wordml" xmlns:w15="http://schemas.microsoft.com/office/word/2012/wordml" xmlns:w16se="http://schemas.microsoft.com/office/word/2015/wordml/symex" xmlns:wpg="http://schemas.microsoft.com/office/word/2010/wordprocessingGroup" xmlns:wpi="http://schemas.microsoft.com/office/word/2010/wordprocessingInk" xmlns:wne="http://schemas.microsoft.com/office/word/2006/wordml" xmlns:wps="http://schemas.microsoft.com/office/word/2010/wordprocessingShape" mc:Ignorable="w14 w15 w16se wp14">
   <w:abstractNum w:abstractNumId="0" w15:restartNumberingAfterBreak="0">
     <w:nsid w:val="31647960"/>
     <w:multiLevelType w:val="hybridMultilevel"/>
@@ -1607,14 +2291,106 @@
       </w:pPr>
     </w:lvl>
   </w:abstractNum>
+  <w:abstractNum w:abstractNumId="1" w15:restartNumberingAfterBreak="0">
+    <w:nsid w:val="575942C5"/>
+    <w:multiLevelType w:val="hybridMultilevel"/>
+    <w:tmpl w:val="5224A614"/>
+    <w:lvl w:ilvl="0" w:tplc="D67832E8">
+      <w:start w:val="1"/>
+      <w:numFmt w:val="japaneseCounting"/>
+      <w:lvlText w:val="第%1章"/>
+      <w:lvlJc w:val="left"/>
+      <w:pPr>
+        <w:ind w:left="1905" w:hanging="735"/>
+      </w:pPr>
+      <w:rPr>
+        <w:rFonts w:hint="default"/>
+      </w:rPr>
+    </w:lvl>
+    <w:lvl w:ilvl="1" w:tplc="04090019" w:tentative="1">
+      <w:start w:val="1"/>
+      <w:numFmt w:val="lowerLetter"/>
+      <w:lvlText w:val="%2)"/>
+      <w:lvlJc w:val="left"/>
+      <w:pPr>
+        <w:ind w:left="2010" w:hanging="420"/>
+      </w:pPr>
+    </w:lvl>
+    <w:lvl w:ilvl="2" w:tplc="0409001B" w:tentative="1">
+      <w:start w:val="1"/>
+      <w:numFmt w:val="lowerRoman"/>
+      <w:lvlText w:val="%3."/>
+      <w:lvlJc w:val="right"/>
+      <w:pPr>
+        <w:ind w:left="2430" w:hanging="420"/>
+      </w:pPr>
+    </w:lvl>
+    <w:lvl w:ilvl="3" w:tplc="0409000F" w:tentative="1">
+      <w:start w:val="1"/>
+      <w:numFmt w:val="decimal"/>
+      <w:lvlText w:val="%4."/>
+      <w:lvlJc w:val="left"/>
+      <w:pPr>
+        <w:ind w:left="2850" w:hanging="420"/>
+      </w:pPr>
+    </w:lvl>
+    <w:lvl w:ilvl="4" w:tplc="04090019" w:tentative="1">
+      <w:start w:val="1"/>
+      <w:numFmt w:val="lowerLetter"/>
+      <w:lvlText w:val="%5)"/>
+      <w:lvlJc w:val="left"/>
+      <w:pPr>
+        <w:ind w:left="3270" w:hanging="420"/>
+      </w:pPr>
+    </w:lvl>
+    <w:lvl w:ilvl="5" w:tplc="0409001B" w:tentative="1">
+      <w:start w:val="1"/>
+      <w:numFmt w:val="lowerRoman"/>
+      <w:lvlText w:val="%6."/>
+      <w:lvlJc w:val="right"/>
+      <w:pPr>
+        <w:ind w:left="3690" w:hanging="420"/>
+      </w:pPr>
+    </w:lvl>
+    <w:lvl w:ilvl="6" w:tplc="0409000F" w:tentative="1">
+      <w:start w:val="1"/>
+      <w:numFmt w:val="decimal"/>
+      <w:lvlText w:val="%7."/>
+      <w:lvlJc w:val="left"/>
+      <w:pPr>
+        <w:ind w:left="4110" w:hanging="420"/>
+      </w:pPr>
+    </w:lvl>
+    <w:lvl w:ilvl="7" w:tplc="04090019" w:tentative="1">
+      <w:start w:val="1"/>
+      <w:numFmt w:val="lowerLetter"/>
+      <w:lvlText w:val="%8)"/>
+      <w:lvlJc w:val="left"/>
+      <w:pPr>
+        <w:ind w:left="4530" w:hanging="420"/>
+      </w:pPr>
+    </w:lvl>
+    <w:lvl w:ilvl="8" w:tplc="0409001B" w:tentative="1">
+      <w:start w:val="1"/>
+      <w:numFmt w:val="lowerRoman"/>
+      <w:lvlText w:val="%9."/>
+      <w:lvlJc w:val="right"/>
+      <w:pPr>
+        <w:ind w:left="4950" w:hanging="420"/>
+      </w:pPr>
+    </w:lvl>
+  </w:abstractNum>
   <w:num w:numId="1">
     <w:abstractNumId w:val="0"/>
+  </w:num>
+  <w:num w:numId="2">
+    <w:abstractNumId w:val="1"/>
   </w:num>
 </w:numbering>
 </file>
 
 <file path=word/styles.xml><?xml version="1.0" encoding="utf-8"?>
-<w:styles xmlns:mc="http://schemas.openxmlformats.org/markup-compatibility/2006" xmlns:r="http://schemas.openxmlformats.org/officeDocument/2006/relationships" xmlns:w="http://schemas.openxmlformats.org/wordprocessingml/2006/main" xmlns:w14="http://schemas.microsoft.com/office/word/2010/wordml" xmlns:w15="http://schemas.microsoft.com/office/word/2012/wordml" xmlns:w16cid="http://schemas.microsoft.com/office/word/2016/wordml/cid" xmlns:w16se="http://schemas.microsoft.com/office/word/2015/wordml/symex" mc:Ignorable="w14 w15 w16se w16cid">
+<w:styles xmlns:mc="http://schemas.openxmlformats.org/markup-compatibility/2006" xmlns:r="http://schemas.openxmlformats.org/officeDocument/2006/relationships" xmlns:w="http://schemas.openxmlformats.org/wordprocessingml/2006/main" xmlns:w14="http://schemas.microsoft.com/office/word/2010/wordml" xmlns:w15="http://schemas.microsoft.com/office/word/2012/wordml" xmlns:w16se="http://schemas.microsoft.com/office/word/2015/wordml/symex" mc:Ignorable="w14 w15 w16se">
   <w:docDefaults>
     <w:rPrDefault>
       <w:rPr>
@@ -1627,7 +2403,7 @@
     </w:rPrDefault>
     <w:pPrDefault/>
   </w:docDefaults>
-  <w:latentStyles w:defLockedState="0" w:defUIPriority="99" w:defSemiHidden="0" w:defUnhideWhenUsed="0" w:defQFormat="0" w:count="375">
+  <w:latentStyles w:defLockedState="0" w:defUIPriority="99" w:defSemiHidden="0" w:defUnhideWhenUsed="0" w:defQFormat="0" w:count="371">
     <w:lsdException w:name="Normal" w:uiPriority="0" w:qFormat="1"/>
     <w:lsdException w:name="heading 1" w:uiPriority="9" w:qFormat="1"/>
     <w:lsdException w:name="heading 2" w:semiHidden="1" w:uiPriority="9" w:unhideWhenUsed="1" w:qFormat="1"/>
@@ -1999,10 +2775,6 @@
     <w:lsdException w:name="List Table 5 Dark Accent 6" w:uiPriority="50"/>
     <w:lsdException w:name="List Table 6 Colorful Accent 6" w:uiPriority="51"/>
     <w:lsdException w:name="List Table 7 Colorful Accent 6" w:uiPriority="52"/>
-    <w:lsdException w:name="Mention" w:semiHidden="1" w:unhideWhenUsed="1"/>
-    <w:lsdException w:name="Smart Hyperlink" w:semiHidden="1" w:unhideWhenUsed="1"/>
-    <w:lsdException w:name="Hashtag" w:semiHidden="1" w:unhideWhenUsed="1"/>
-    <w:lsdException w:name="Unresolved Mention" w:semiHidden="1" w:unhideWhenUsed="1"/>
   </w:latentStyles>
   <w:style w:type="paragraph" w:default="1" w:styleId="a">
     <w:name w:val="Normal"/>

</xml_diff>

<commit_message>
modify .y to better reveal FuncParams; tailor the tree; VS format before coding llvm; working on IR
</commit_message>
<xml_diff>
--- a/temp_files/报告要点.docx
+++ b/temp_files/报告要点.docx
@@ -181,6 +181,14 @@
                 <w:szCs w:val="28"/>
               </w:rPr>
             </w:pPr>
+            <w:r>
+              <w:rPr>
+                <w:rFonts w:hint="eastAsia"/>
+                <w:sz w:val="28"/>
+                <w:szCs w:val="28"/>
+              </w:rPr>
+              <w:t>编译原理</w:t>
+            </w:r>
           </w:p>
         </w:tc>
       </w:tr>
@@ -573,6 +581,8 @@
           <w:sz w:val="40"/>
         </w:rPr>
       </w:pPr>
+      <w:bookmarkStart w:id="0" w:name="_GoBack"/>
+      <w:bookmarkEnd w:id="0"/>
       <w:r>
         <w:rPr>
           <w:rFonts w:hint="eastAsia"/>
@@ -601,8 +611,6 @@
       </w:r>
     </w:p>
     <w:p>
-      <w:bookmarkStart w:id="0" w:name="_GoBack"/>
-      <w:bookmarkEnd w:id="0"/>
       <w:r>
         <w:rPr>
           <w:rFonts w:hint="eastAsia"/>
@@ -772,7 +780,7 @@
         <w:shd w:val="clear" w:color="auto" w:fill="FFFFFF"/>
         <w:jc w:val="left"/>
         <w:rPr>
-          <w:rFonts w:ascii="Arial" w:eastAsia="宋体" w:hAnsi="Arial" w:cs="Arial" w:hint="eastAsia"/>
+          <w:rFonts w:ascii="Arial" w:eastAsia="宋体" w:hAnsi="Arial" w:cs="Arial"/>
           <w:b/>
           <w:kern w:val="0"/>
           <w:sz w:val="26"/>

</xml_diff>